<commit_message>
Ajustement du résultat Word ; ajout page de garde
</commit_message>
<xml_diff>
--- a/TFE_template.docx
+++ b/TFE_template.docx
@@ -4,10 +4,18 @@
   <w:body>
     <w:p>
       <w:pPr>
-        <w:spacing w:line="480" w:lineRule="auto"/>
+        <w:rPr>
+          <w:lang w:val="fr-BE"/>
+        </w:rPr>
       </w:pPr>
     </w:p>
     <w:sectPr>
+      <w:headerReference w:type="even" r:id="rId7"/>
+      <w:headerReference w:type="default" r:id="rId8"/>
+      <w:footerReference w:type="even" r:id="rId9"/>
+      <w:footerReference w:type="default" r:id="rId10"/>
+      <w:headerReference w:type="first" r:id="rId11"/>
+      <w:footerReference w:type="first" r:id="rId12"/>
       <w:pgSz w:w="12240" w:h="15840"/>
       <w:pgMar w:top="680" w:right="851" w:bottom="680" w:left="851" w:header="720" w:footer="720" w:gutter="0"/>
       <w:cols w:space="720"/>
@@ -40,6 +48,72 @@
     </w:p>
   </w:endnote>
 </w:endnotes>
+</file>
+
+<file path=word/footer1.xml><?xml version="1.0" encoding="utf-8"?>
+<w:ftr xmlns:wpc="http://schemas.microsoft.com/office/word/2010/wordprocessingCanvas" xmlns:cx="http://schemas.microsoft.com/office/drawing/2014/chartex" xmlns:cx1="http://schemas.microsoft.com/office/drawing/2015/9/8/chartex" xmlns:cx2="http://schemas.microsoft.com/office/drawing/2015/10/21/chartex" xmlns:cx3="http://schemas.microsoft.com/office/drawing/2016/5/9/chartex" xmlns:cx4="http://schemas.microsoft.com/office/drawing/2016/5/10/chartex" xmlns:cx5="http://schemas.microsoft.com/office/drawing/2016/5/11/chartex" xmlns:cx6="http://schemas.microsoft.com/office/drawing/2016/5/12/chartex" xmlns:cx7="http://schemas.microsoft.com/office/drawing/2016/5/13/chartex" xmlns:cx8="http://schemas.microsoft.com/office/drawing/2016/5/14/chartex" xmlns:mc="http://schemas.openxmlformats.org/markup-compatibility/2006" xmlns:aink="http://schemas.microsoft.com/office/drawing/2016/ink" xmlns:am3d="http://schemas.microsoft.com/office/drawing/2017/model3d" xmlns:o="urn:schemas-microsoft-com:office:office" xmlns:r="http://schemas.openxmlformats.org/officeDocument/2006/relationships" xmlns:m="http://schemas.openxmlformats.org/officeDocument/2006/math" xmlns:v="urn:schemas-microsoft-com:vml" xmlns:wp14="http://schemas.microsoft.com/office/word/2010/wordprocessingDrawing" xmlns:wp="http://schemas.openxmlformats.org/drawingml/2006/wordprocessingDrawing" xmlns:w10="urn:schemas-microsoft-com:office:word" xmlns:w="http://schemas.openxmlformats.org/wordprocessingml/2006/main" xmlns:w14="http://schemas.microsoft.com/office/word/2010/wordml" xmlns:w15="http://schemas.microsoft.com/office/word/2012/wordml" xmlns:w16cex="http://schemas.microsoft.com/office/word/2018/wordml/cex" xmlns:w16cid="http://schemas.microsoft.com/office/word/2016/wordml/cid" xmlns:w16="http://schemas.microsoft.com/office/word/2018/wordml" xmlns:w16sdtdh="http://schemas.microsoft.com/office/word/2020/wordml/sdtdatahash" xmlns:w16se="http://schemas.microsoft.com/office/word/2015/wordml/symex" xmlns:wpg="http://schemas.microsoft.com/office/word/2010/wordprocessingGroup" xmlns:wpi="http://schemas.microsoft.com/office/word/2010/wordprocessingInk" xmlns:wne="http://schemas.microsoft.com/office/word/2006/wordml" xmlns:wps="http://schemas.microsoft.com/office/word/2010/wordprocessingShape" mc:Ignorable="w14 w15 w16se w16cid w16 w16cex w16sdtdh wp14">
+  <w:p>
+    <w:pPr>
+      <w:pStyle w:val="Pieddepage"/>
+    </w:pPr>
+  </w:p>
+</w:ftr>
+</file>
+
+<file path=word/footer2.xml><?xml version="1.0" encoding="utf-8"?>
+<w:ftr xmlns:wpc="http://schemas.microsoft.com/office/word/2010/wordprocessingCanvas" xmlns:cx="http://schemas.microsoft.com/office/drawing/2014/chartex" xmlns:cx1="http://schemas.microsoft.com/office/drawing/2015/9/8/chartex" xmlns:cx2="http://schemas.microsoft.com/office/drawing/2015/10/21/chartex" xmlns:cx3="http://schemas.microsoft.com/office/drawing/2016/5/9/chartex" xmlns:cx4="http://schemas.microsoft.com/office/drawing/2016/5/10/chartex" xmlns:cx5="http://schemas.microsoft.com/office/drawing/2016/5/11/chartex" xmlns:cx6="http://schemas.microsoft.com/office/drawing/2016/5/12/chartex" xmlns:cx7="http://schemas.microsoft.com/office/drawing/2016/5/13/chartex" xmlns:cx8="http://schemas.microsoft.com/office/drawing/2016/5/14/chartex" xmlns:mc="http://schemas.openxmlformats.org/markup-compatibility/2006" xmlns:aink="http://schemas.microsoft.com/office/drawing/2016/ink" xmlns:am3d="http://schemas.microsoft.com/office/drawing/2017/model3d" xmlns:o="urn:schemas-microsoft-com:office:office" xmlns:r="http://schemas.openxmlformats.org/officeDocument/2006/relationships" xmlns:m="http://schemas.openxmlformats.org/officeDocument/2006/math" xmlns:v="urn:schemas-microsoft-com:vml" xmlns:wp14="http://schemas.microsoft.com/office/word/2010/wordprocessingDrawing" xmlns:wp="http://schemas.openxmlformats.org/drawingml/2006/wordprocessingDrawing" xmlns:w10="urn:schemas-microsoft-com:office:word" xmlns:w="http://schemas.openxmlformats.org/wordprocessingml/2006/main" xmlns:w14="http://schemas.microsoft.com/office/word/2010/wordml" xmlns:w15="http://schemas.microsoft.com/office/word/2012/wordml" xmlns:w16cex="http://schemas.microsoft.com/office/word/2018/wordml/cex" xmlns:w16cid="http://schemas.microsoft.com/office/word/2016/wordml/cid" xmlns:w16="http://schemas.microsoft.com/office/word/2018/wordml" xmlns:w16sdtdh="http://schemas.microsoft.com/office/word/2020/wordml/sdtdatahash" xmlns:w16se="http://schemas.microsoft.com/office/word/2015/wordml/symex" xmlns:wpg="http://schemas.microsoft.com/office/word/2010/wordprocessingGroup" xmlns:wpi="http://schemas.microsoft.com/office/word/2010/wordprocessingInk" xmlns:wne="http://schemas.microsoft.com/office/word/2006/wordml" xmlns:wps="http://schemas.microsoft.com/office/word/2010/wordprocessingShape" mc:Ignorable="w14 w15 w16se w16cid w16 w16cex w16sdtdh wp14">
+  <w:sdt>
+    <w:sdtPr>
+      <w:id w:val="1166370124"/>
+      <w:docPartObj>
+        <w:docPartGallery w:val="Page Numbers (Bottom of Page)"/>
+        <w:docPartUnique/>
+      </w:docPartObj>
+    </w:sdtPr>
+    <w:sdtEndPr/>
+    <w:sdtContent>
+      <w:p>
+        <w:pPr>
+          <w:pStyle w:val="Pieddepage"/>
+          <w:jc w:val="right"/>
+        </w:pPr>
+        <w:r>
+          <w:fldChar w:fldCharType="begin"/>
+        </w:r>
+        <w:r>
+          <w:instrText>PAGE   \* MERGEFORMAT</w:instrText>
+        </w:r>
+        <w:r>
+          <w:fldChar w:fldCharType="separate"/>
+        </w:r>
+        <w:r>
+          <w:rPr>
+            <w:lang w:val="fr-FR"/>
+          </w:rPr>
+          <w:t>2</w:t>
+        </w:r>
+        <w:r>
+          <w:fldChar w:fldCharType="end"/>
+        </w:r>
+      </w:p>
+    </w:sdtContent>
+  </w:sdt>
+  <w:p>
+    <w:pPr>
+      <w:pStyle w:val="Pieddepage"/>
+    </w:pPr>
+  </w:p>
+</w:ftr>
+</file>
+
+<file path=word/footer3.xml><?xml version="1.0" encoding="utf-8"?>
+<w:ftr xmlns:wpc="http://schemas.microsoft.com/office/word/2010/wordprocessingCanvas" xmlns:cx="http://schemas.microsoft.com/office/drawing/2014/chartex" xmlns:cx1="http://schemas.microsoft.com/office/drawing/2015/9/8/chartex" xmlns:cx2="http://schemas.microsoft.com/office/drawing/2015/10/21/chartex" xmlns:cx3="http://schemas.microsoft.com/office/drawing/2016/5/9/chartex" xmlns:cx4="http://schemas.microsoft.com/office/drawing/2016/5/10/chartex" xmlns:cx5="http://schemas.microsoft.com/office/drawing/2016/5/11/chartex" xmlns:cx6="http://schemas.microsoft.com/office/drawing/2016/5/12/chartex" xmlns:cx7="http://schemas.microsoft.com/office/drawing/2016/5/13/chartex" xmlns:cx8="http://schemas.microsoft.com/office/drawing/2016/5/14/chartex" xmlns:mc="http://schemas.openxmlformats.org/markup-compatibility/2006" xmlns:aink="http://schemas.microsoft.com/office/drawing/2016/ink" xmlns:am3d="http://schemas.microsoft.com/office/drawing/2017/model3d" xmlns:o="urn:schemas-microsoft-com:office:office" xmlns:r="http://schemas.openxmlformats.org/officeDocument/2006/relationships" xmlns:m="http://schemas.openxmlformats.org/officeDocument/2006/math" xmlns:v="urn:schemas-microsoft-com:vml" xmlns:wp14="http://schemas.microsoft.com/office/word/2010/wordprocessingDrawing" xmlns:wp="http://schemas.openxmlformats.org/drawingml/2006/wordprocessingDrawing" xmlns:w10="urn:schemas-microsoft-com:office:word" xmlns:w="http://schemas.openxmlformats.org/wordprocessingml/2006/main" xmlns:w14="http://schemas.microsoft.com/office/word/2010/wordml" xmlns:w15="http://schemas.microsoft.com/office/word/2012/wordml" xmlns:w16cex="http://schemas.microsoft.com/office/word/2018/wordml/cex" xmlns:w16cid="http://schemas.microsoft.com/office/word/2016/wordml/cid" xmlns:w16="http://schemas.microsoft.com/office/word/2018/wordml" xmlns:w16sdtdh="http://schemas.microsoft.com/office/word/2020/wordml/sdtdatahash" xmlns:w16se="http://schemas.microsoft.com/office/word/2015/wordml/symex" xmlns:wpg="http://schemas.microsoft.com/office/word/2010/wordprocessingGroup" xmlns:wpi="http://schemas.microsoft.com/office/word/2010/wordprocessingInk" xmlns:wne="http://schemas.microsoft.com/office/word/2006/wordml" xmlns:wps="http://schemas.microsoft.com/office/word/2010/wordprocessingShape" mc:Ignorable="w14 w15 w16se w16cid w16 w16cex w16sdtdh wp14">
+  <w:p>
+    <w:pPr>
+      <w:pStyle w:val="Pieddepage"/>
+    </w:pPr>
+  </w:p>
+</w:ftr>
 </file>
 
 <file path=word/footnotes.xml><?xml version="1.0" encoding="utf-8"?>
@@ -61,6 +135,36 @@
 </w:footnotes>
 </file>
 
+<file path=word/header1.xml><?xml version="1.0" encoding="utf-8"?>
+<w:hdr xmlns:wpc="http://schemas.microsoft.com/office/word/2010/wordprocessingCanvas" xmlns:cx="http://schemas.microsoft.com/office/drawing/2014/chartex" xmlns:cx1="http://schemas.microsoft.com/office/drawing/2015/9/8/chartex" xmlns:cx2="http://schemas.microsoft.com/office/drawing/2015/10/21/chartex" xmlns:cx3="http://schemas.microsoft.com/office/drawing/2016/5/9/chartex" xmlns:cx4="http://schemas.microsoft.com/office/drawing/2016/5/10/chartex" xmlns:cx5="http://schemas.microsoft.com/office/drawing/2016/5/11/chartex" xmlns:cx6="http://schemas.microsoft.com/office/drawing/2016/5/12/chartex" xmlns:cx7="http://schemas.microsoft.com/office/drawing/2016/5/13/chartex" xmlns:cx8="http://schemas.microsoft.com/office/drawing/2016/5/14/chartex" xmlns:mc="http://schemas.openxmlformats.org/markup-compatibility/2006" xmlns:aink="http://schemas.microsoft.com/office/drawing/2016/ink" xmlns:am3d="http://schemas.microsoft.com/office/drawing/2017/model3d" xmlns:o="urn:schemas-microsoft-com:office:office" xmlns:r="http://schemas.openxmlformats.org/officeDocument/2006/relationships" xmlns:m="http://schemas.openxmlformats.org/officeDocument/2006/math" xmlns:v="urn:schemas-microsoft-com:vml" xmlns:wp14="http://schemas.microsoft.com/office/word/2010/wordprocessingDrawing" xmlns:wp="http://schemas.openxmlformats.org/drawingml/2006/wordprocessingDrawing" xmlns:w10="urn:schemas-microsoft-com:office:word" xmlns:w="http://schemas.openxmlformats.org/wordprocessingml/2006/main" xmlns:w14="http://schemas.microsoft.com/office/word/2010/wordml" xmlns:w15="http://schemas.microsoft.com/office/word/2012/wordml" xmlns:w16cex="http://schemas.microsoft.com/office/word/2018/wordml/cex" xmlns:w16cid="http://schemas.microsoft.com/office/word/2016/wordml/cid" xmlns:w16="http://schemas.microsoft.com/office/word/2018/wordml" xmlns:w16sdtdh="http://schemas.microsoft.com/office/word/2020/wordml/sdtdatahash" xmlns:w16se="http://schemas.microsoft.com/office/word/2015/wordml/symex" xmlns:wpg="http://schemas.microsoft.com/office/word/2010/wordprocessingGroup" xmlns:wpi="http://schemas.microsoft.com/office/word/2010/wordprocessingInk" xmlns:wne="http://schemas.microsoft.com/office/word/2006/wordml" xmlns:wps="http://schemas.microsoft.com/office/word/2010/wordprocessingShape" mc:Ignorable="w14 w15 w16se w16cid w16 w16cex w16sdtdh wp14">
+  <w:p>
+    <w:pPr>
+      <w:pStyle w:val="En-tte"/>
+    </w:pPr>
+  </w:p>
+</w:hdr>
+</file>
+
+<file path=word/header2.xml><?xml version="1.0" encoding="utf-8"?>
+<w:hdr xmlns:wpc="http://schemas.microsoft.com/office/word/2010/wordprocessingCanvas" xmlns:cx="http://schemas.microsoft.com/office/drawing/2014/chartex" xmlns:cx1="http://schemas.microsoft.com/office/drawing/2015/9/8/chartex" xmlns:cx2="http://schemas.microsoft.com/office/drawing/2015/10/21/chartex" xmlns:cx3="http://schemas.microsoft.com/office/drawing/2016/5/9/chartex" xmlns:cx4="http://schemas.microsoft.com/office/drawing/2016/5/10/chartex" xmlns:cx5="http://schemas.microsoft.com/office/drawing/2016/5/11/chartex" xmlns:cx6="http://schemas.microsoft.com/office/drawing/2016/5/12/chartex" xmlns:cx7="http://schemas.microsoft.com/office/drawing/2016/5/13/chartex" xmlns:cx8="http://schemas.microsoft.com/office/drawing/2016/5/14/chartex" xmlns:mc="http://schemas.openxmlformats.org/markup-compatibility/2006" xmlns:aink="http://schemas.microsoft.com/office/drawing/2016/ink" xmlns:am3d="http://schemas.microsoft.com/office/drawing/2017/model3d" xmlns:o="urn:schemas-microsoft-com:office:office" xmlns:r="http://schemas.openxmlformats.org/officeDocument/2006/relationships" xmlns:m="http://schemas.openxmlformats.org/officeDocument/2006/math" xmlns:v="urn:schemas-microsoft-com:vml" xmlns:wp14="http://schemas.microsoft.com/office/word/2010/wordprocessingDrawing" xmlns:wp="http://schemas.openxmlformats.org/drawingml/2006/wordprocessingDrawing" xmlns:w10="urn:schemas-microsoft-com:office:word" xmlns:w="http://schemas.openxmlformats.org/wordprocessingml/2006/main" xmlns:w14="http://schemas.microsoft.com/office/word/2010/wordml" xmlns:w15="http://schemas.microsoft.com/office/word/2012/wordml" xmlns:w16cex="http://schemas.microsoft.com/office/word/2018/wordml/cex" xmlns:w16cid="http://schemas.microsoft.com/office/word/2016/wordml/cid" xmlns:w16="http://schemas.microsoft.com/office/word/2018/wordml" xmlns:w16sdtdh="http://schemas.microsoft.com/office/word/2020/wordml/sdtdatahash" xmlns:w16se="http://schemas.microsoft.com/office/word/2015/wordml/symex" xmlns:wpg="http://schemas.microsoft.com/office/word/2010/wordprocessingGroup" xmlns:wpi="http://schemas.microsoft.com/office/word/2010/wordprocessingInk" xmlns:wne="http://schemas.microsoft.com/office/word/2006/wordml" xmlns:wps="http://schemas.microsoft.com/office/word/2010/wordprocessingShape" mc:Ignorable="w14 w15 w16se w16cid w16 w16cex w16sdtdh wp14">
+  <w:p>
+    <w:pPr>
+      <w:pStyle w:val="En-tte"/>
+    </w:pPr>
+  </w:p>
+</w:hdr>
+</file>
+
+<file path=word/header3.xml><?xml version="1.0" encoding="utf-8"?>
+<w:hdr xmlns:wpc="http://schemas.microsoft.com/office/word/2010/wordprocessingCanvas" xmlns:cx="http://schemas.microsoft.com/office/drawing/2014/chartex" xmlns:cx1="http://schemas.microsoft.com/office/drawing/2015/9/8/chartex" xmlns:cx2="http://schemas.microsoft.com/office/drawing/2015/10/21/chartex" xmlns:cx3="http://schemas.microsoft.com/office/drawing/2016/5/9/chartex" xmlns:cx4="http://schemas.microsoft.com/office/drawing/2016/5/10/chartex" xmlns:cx5="http://schemas.microsoft.com/office/drawing/2016/5/11/chartex" xmlns:cx6="http://schemas.microsoft.com/office/drawing/2016/5/12/chartex" xmlns:cx7="http://schemas.microsoft.com/office/drawing/2016/5/13/chartex" xmlns:cx8="http://schemas.microsoft.com/office/drawing/2016/5/14/chartex" xmlns:mc="http://schemas.openxmlformats.org/markup-compatibility/2006" xmlns:aink="http://schemas.microsoft.com/office/drawing/2016/ink" xmlns:am3d="http://schemas.microsoft.com/office/drawing/2017/model3d" xmlns:o="urn:schemas-microsoft-com:office:office" xmlns:r="http://schemas.openxmlformats.org/officeDocument/2006/relationships" xmlns:m="http://schemas.openxmlformats.org/officeDocument/2006/math" xmlns:v="urn:schemas-microsoft-com:vml" xmlns:wp14="http://schemas.microsoft.com/office/word/2010/wordprocessingDrawing" xmlns:wp="http://schemas.openxmlformats.org/drawingml/2006/wordprocessingDrawing" xmlns:w10="urn:schemas-microsoft-com:office:word" xmlns:w="http://schemas.openxmlformats.org/wordprocessingml/2006/main" xmlns:w14="http://schemas.microsoft.com/office/word/2010/wordml" xmlns:w15="http://schemas.microsoft.com/office/word/2012/wordml" xmlns:w16cex="http://schemas.microsoft.com/office/word/2018/wordml/cex" xmlns:w16cid="http://schemas.microsoft.com/office/word/2016/wordml/cid" xmlns:w16="http://schemas.microsoft.com/office/word/2018/wordml" xmlns:w16sdtdh="http://schemas.microsoft.com/office/word/2020/wordml/sdtdatahash" xmlns:w16se="http://schemas.microsoft.com/office/word/2015/wordml/symex" xmlns:wpg="http://schemas.microsoft.com/office/word/2010/wordprocessingGroup" xmlns:wpi="http://schemas.microsoft.com/office/word/2010/wordprocessingInk" xmlns:wne="http://schemas.microsoft.com/office/word/2006/wordml" xmlns:wps="http://schemas.microsoft.com/office/word/2010/wordprocessingShape" mc:Ignorable="w14 w15 w16se w16cid w16 w16cex w16sdtdh wp14">
+  <w:p>
+    <w:pPr>
+      <w:pStyle w:val="En-tte"/>
+    </w:pPr>
+  </w:p>
+</w:hdr>
+</file>
+
 <file path=word/numbering.xml><?xml version="1.0" encoding="utf-8"?>
 <w:numbering xmlns:wpc="http://schemas.microsoft.com/office/word/2010/wordprocessingCanvas" xmlns:cx="http://schemas.microsoft.com/office/drawing/2014/chartex" xmlns:cx1="http://schemas.microsoft.com/office/drawing/2015/9/8/chartex" xmlns:cx2="http://schemas.microsoft.com/office/drawing/2015/10/21/chartex" xmlns:cx3="http://schemas.microsoft.com/office/drawing/2016/5/9/chartex" xmlns:cx4="http://schemas.microsoft.com/office/drawing/2016/5/10/chartex" xmlns:cx5="http://schemas.microsoft.com/office/drawing/2016/5/11/chartex" xmlns:cx6="http://schemas.microsoft.com/office/drawing/2016/5/12/chartex" xmlns:cx7="http://schemas.microsoft.com/office/drawing/2016/5/13/chartex" xmlns:cx8="http://schemas.microsoft.com/office/drawing/2016/5/14/chartex" xmlns:mc="http://schemas.openxmlformats.org/markup-compatibility/2006" xmlns:aink="http://schemas.microsoft.com/office/drawing/2016/ink" xmlns:am3d="http://schemas.microsoft.com/office/drawing/2017/model3d" xmlns:o="urn:schemas-microsoft-com:office:office" xmlns:r="http://schemas.openxmlformats.org/officeDocument/2006/relationships" xmlns:m="http://schemas.openxmlformats.org/officeDocument/2006/math" xmlns:v="urn:schemas-microsoft-com:vml" xmlns:wp14="http://schemas.microsoft.com/office/word/2010/wordprocessingDrawing" xmlns:wp="http://schemas.openxmlformats.org/drawingml/2006/wordprocessingDrawing" xmlns:w10="urn:schemas-microsoft-com:office:word" xmlns:w="http://schemas.openxmlformats.org/wordprocessingml/2006/main" xmlns:w14="http://schemas.microsoft.com/office/word/2010/wordml" xmlns:w15="http://schemas.microsoft.com/office/word/2012/wordml" xmlns:w16cex="http://schemas.microsoft.com/office/word/2018/wordml/cex" xmlns:w16cid="http://schemas.microsoft.com/office/word/2016/wordml/cid" xmlns:w16="http://schemas.microsoft.com/office/word/2018/wordml" xmlns:w16sdtdh="http://schemas.microsoft.com/office/word/2020/wordml/sdtdatahash" xmlns:w16se="http://schemas.microsoft.com/office/word/2015/wordml/symex" xmlns:wpg="http://schemas.microsoft.com/office/word/2010/wordprocessingGroup" xmlns:wpi="http://schemas.microsoft.com/office/word/2010/wordprocessingInk" xmlns:wne="http://schemas.microsoft.com/office/word/2006/wordml" xmlns:wps="http://schemas.microsoft.com/office/word/2010/wordprocessingShape" mc:Ignorable="w14 w15 w16se w16cid w16 w16cex w16sdtdh wp14">
   <w:abstractNum w:abstractNumId="0" w15:restartNumberingAfterBreak="0">
@@ -465,43 +569,43 @@
       </w:pPr>
     </w:lvl>
   </w:abstractNum>
-  <w:num w:numId="1">
+  <w:num w:numId="1" w16cid:durableId="1909880733">
     <w:abstractNumId w:val="11"/>
   </w:num>
-  <w:num w:numId="2">
+  <w:num w:numId="2" w16cid:durableId="80495473">
     <w:abstractNumId w:val="9"/>
   </w:num>
-  <w:num w:numId="3">
+  <w:num w:numId="3" w16cid:durableId="1809467414">
     <w:abstractNumId w:val="4"/>
   </w:num>
-  <w:num w:numId="4">
+  <w:num w:numId="4" w16cid:durableId="478765833">
     <w:abstractNumId w:val="3"/>
   </w:num>
-  <w:num w:numId="5">
+  <w:num w:numId="5" w16cid:durableId="894049350">
     <w:abstractNumId w:val="2"/>
   </w:num>
-  <w:num w:numId="6">
+  <w:num w:numId="6" w16cid:durableId="1413115395">
     <w:abstractNumId w:val="1"/>
   </w:num>
-  <w:num w:numId="7">
+  <w:num w:numId="7" w16cid:durableId="1614703523">
     <w:abstractNumId w:val="10"/>
   </w:num>
-  <w:num w:numId="8">
+  <w:num w:numId="8" w16cid:durableId="1354069118">
     <w:abstractNumId w:val="8"/>
   </w:num>
-  <w:num w:numId="9">
+  <w:num w:numId="9" w16cid:durableId="932740517">
     <w:abstractNumId w:val="7"/>
   </w:num>
-  <w:num w:numId="10">
+  <w:num w:numId="10" w16cid:durableId="596013972">
     <w:abstractNumId w:val="6"/>
   </w:num>
-  <w:num w:numId="11">
+  <w:num w:numId="11" w16cid:durableId="277568673">
     <w:abstractNumId w:val="5"/>
   </w:num>
-  <w:num w:numId="12">
+  <w:num w:numId="12" w16cid:durableId="547962148">
     <w:abstractNumId w:val="11"/>
   </w:num>
-  <w:num w:numId="13">
+  <w:num w:numId="13" w16cid:durableId="1705135689">
     <w:abstractNumId w:val="0"/>
     <w:lvlOverride w:ilvl="0">
       <w:startOverride w:val="1"/>
@@ -574,7 +678,7 @@
     <w:lsdException w:name="footnote text" w:semiHidden="1" w:unhideWhenUsed="1"/>
     <w:lsdException w:name="annotation text" w:semiHidden="1" w:unhideWhenUsed="1"/>
     <w:lsdException w:name="header" w:semiHidden="1" w:unhideWhenUsed="1"/>
-    <w:lsdException w:name="footer" w:semiHidden="1" w:unhideWhenUsed="1"/>
+    <w:lsdException w:name="footer" w:semiHidden="1" w:uiPriority="99" w:unhideWhenUsed="1"/>
     <w:lsdException w:name="index heading" w:semiHidden="1" w:unhideWhenUsed="1"/>
     <w:lsdException w:name="caption" w:semiHidden="1" w:unhideWhenUsed="1"/>
     <w:lsdException w:name="table of figures" w:semiHidden="1" w:unhideWhenUsed="1"/>
@@ -892,10 +996,14 @@
   <w:style w:type="paragraph" w:default="1" w:styleId="Normal">
     <w:name w:val="Normal"/>
     <w:qFormat/>
-    <w:rsid w:val="000535B2"/>
-    <w:pPr>
+    <w:rsid w:val="00617F0C"/>
+    <w:pPr>
+      <w:spacing w:before="120" w:line="360" w:lineRule="auto"/>
       <w:jc w:val="both"/>
     </w:pPr>
+    <w:rPr>
+      <w:rFonts w:ascii="Lato" w:hAnsi="Lato"/>
+    </w:rPr>
   </w:style>
   <w:style w:type="paragraph" w:styleId="Titre1">
     <w:name w:val="heading 1"/>
@@ -903,7 +1011,7 @@
     <w:next w:val="Corpsdetexte"/>
     <w:uiPriority w:val="9"/>
     <w:qFormat/>
-    <w:rsid w:val="00E44A9F"/>
+    <w:rsid w:val="00A87505"/>
     <w:pPr>
       <w:keepNext/>
       <w:keepLines/>
@@ -911,11 +1019,11 @@
       <w:outlineLvl w:val="0"/>
     </w:pPr>
     <w:rPr>
-      <w:rFonts w:ascii="PT Serif Caption" w:eastAsiaTheme="majorEastAsia" w:hAnsi="PT Serif Caption" w:cstheme="majorBidi"/>
+      <w:rFonts w:ascii="Lato SemiBold" w:eastAsiaTheme="majorEastAsia" w:hAnsi="Lato SemiBold" w:cstheme="majorBidi"/>
       <w:b/>
       <w:bCs/>
-      <w:color w:val="9DE0AD"/>
-      <w:sz w:val="32"/>
+      <w:color w:val="0A3D62"/>
+      <w:sz w:val="34"/>
       <w:szCs w:val="32"/>
     </w:rPr>
   </w:style>
@@ -926,7 +1034,7 @@
     <w:uiPriority w:val="9"/>
     <w:unhideWhenUsed/>
     <w:qFormat/>
-    <w:rsid w:val="00BE2449"/>
+    <w:rsid w:val="00A87505"/>
     <w:pPr>
       <w:keepNext/>
       <w:keepLines/>
@@ -934,10 +1042,10 @@
       <w:outlineLvl w:val="1"/>
     </w:pPr>
     <w:rPr>
-      <w:rFonts w:ascii="PT Serif Caption" w:eastAsiaTheme="majorEastAsia" w:hAnsi="PT Serif Caption" w:cstheme="majorBidi"/>
+      <w:rFonts w:ascii="Lato SemiBold" w:eastAsiaTheme="majorEastAsia" w:hAnsi="Lato SemiBold" w:cstheme="majorBidi"/>
       <w:b/>
       <w:bCs/>
-      <w:color w:val="45ADA8"/>
+      <w:color w:val="3C6382"/>
       <w:sz w:val="32"/>
       <w:szCs w:val="32"/>
     </w:rPr>
@@ -949,7 +1057,7 @@
     <w:uiPriority w:val="9"/>
     <w:unhideWhenUsed/>
     <w:qFormat/>
-    <w:rsid w:val="00EB437D"/>
+    <w:rsid w:val="00A87505"/>
     <w:pPr>
       <w:keepNext/>
       <w:keepLines/>
@@ -957,11 +1065,11 @@
       <w:outlineLvl w:val="2"/>
     </w:pPr>
     <w:rPr>
-      <w:rFonts w:ascii="PT Serif Caption" w:eastAsiaTheme="majorEastAsia" w:hAnsi="PT Serif Caption" w:cstheme="majorBidi"/>
+      <w:rFonts w:ascii="Lato SemiBold" w:eastAsiaTheme="majorEastAsia" w:hAnsi="Lato SemiBold" w:cstheme="majorBidi"/>
       <w:b/>
       <w:bCs/>
-      <w:color w:val="547980"/>
-      <w:sz w:val="28"/>
+      <w:color w:val="60A3BC"/>
+      <w:sz w:val="30"/>
       <w:szCs w:val="28"/>
     </w:rPr>
   </w:style>
@@ -972,7 +1080,7 @@
     <w:uiPriority w:val="9"/>
     <w:unhideWhenUsed/>
     <w:qFormat/>
-    <w:rsid w:val="003C55EC"/>
+    <w:rsid w:val="00A87505"/>
     <w:pPr>
       <w:keepNext/>
       <w:keepLines/>
@@ -980,10 +1088,11 @@
       <w:outlineLvl w:val="3"/>
     </w:pPr>
     <w:rPr>
-      <w:rFonts w:ascii="PT Serif Caption" w:eastAsiaTheme="majorEastAsia" w:hAnsi="PT Serif Caption" w:cstheme="majorBidi"/>
+      <w:rFonts w:ascii="Lato SemiBold" w:eastAsiaTheme="majorEastAsia" w:hAnsi="Lato SemiBold" w:cstheme="majorBidi"/>
       <w:b/>
       <w:bCs/>
-      <w:color w:val="594F4F"/>
+      <w:color w:val="82CCDD"/>
+      <w:sz w:val="28"/>
     </w:rPr>
   </w:style>
   <w:style w:type="paragraph" w:styleId="Titre5">
@@ -1133,18 +1242,18 @@
     <w:basedOn w:val="Normal"/>
     <w:next w:val="Corpsdetexte"/>
     <w:qFormat/>
-    <w:rsid w:val="00044EA3"/>
+    <w:rsid w:val="00A87505"/>
     <w:pPr>
       <w:keepNext/>
       <w:keepLines/>
       <w:spacing w:before="480" w:after="240"/>
     </w:pPr>
     <w:rPr>
-      <w:rFonts w:ascii="PT Serif Caption" w:eastAsiaTheme="majorEastAsia" w:hAnsi="PT Serif Caption" w:cstheme="majorBidi"/>
+      <w:rFonts w:ascii="Lato SemiBold" w:eastAsiaTheme="majorEastAsia" w:hAnsi="Lato SemiBold" w:cstheme="majorBidi"/>
       <w:b/>
       <w:bCs/>
       <w:smallCaps/>
-      <w:color w:val="9DE0AD"/>
+      <w:color w:val="0A3D62"/>
       <w:sz w:val="36"/>
       <w:szCs w:val="36"/>
     </w:rPr>
@@ -1154,6 +1263,7 @@
     <w:basedOn w:val="Titre"/>
     <w:next w:val="Corpsdetexte"/>
     <w:qFormat/>
+    <w:rsid w:val="00A87505"/>
     <w:pPr>
       <w:spacing w:before="240"/>
       <w:jc w:val="center"/>
@@ -1690,6 +1800,54 @@
     <w:basedOn w:val="Policepardfaut"/>
     <w:link w:val="Corpsdetexte"/>
     <w:rsid w:val="00284F6F"/>
+  </w:style>
+  <w:style w:type="paragraph" w:styleId="En-tte">
+    <w:name w:val="header"/>
+    <w:basedOn w:val="Normal"/>
+    <w:link w:val="En-tteCar"/>
+    <w:unhideWhenUsed/>
+    <w:rsid w:val="00AD79DD"/>
+    <w:pPr>
+      <w:tabs>
+        <w:tab w:val="center" w:pos="4536"/>
+        <w:tab w:val="right" w:pos="9072"/>
+      </w:tabs>
+      <w:spacing w:before="0" w:after="0" w:line="240" w:lineRule="auto"/>
+    </w:pPr>
+  </w:style>
+  <w:style w:type="character" w:customStyle="1" w:styleId="En-tteCar">
+    <w:name w:val="En-tête Car"/>
+    <w:basedOn w:val="Policepardfaut"/>
+    <w:link w:val="En-tte"/>
+    <w:rsid w:val="00AD79DD"/>
+    <w:rPr>
+      <w:rFonts w:ascii="Lato" w:hAnsi="Lato"/>
+    </w:rPr>
+  </w:style>
+  <w:style w:type="paragraph" w:styleId="Pieddepage">
+    <w:name w:val="footer"/>
+    <w:basedOn w:val="Normal"/>
+    <w:link w:val="PieddepageCar"/>
+    <w:uiPriority w:val="99"/>
+    <w:unhideWhenUsed/>
+    <w:rsid w:val="00AD79DD"/>
+    <w:pPr>
+      <w:tabs>
+        <w:tab w:val="center" w:pos="4536"/>
+        <w:tab w:val="right" w:pos="9072"/>
+      </w:tabs>
+      <w:spacing w:before="0" w:after="0" w:line="240" w:lineRule="auto"/>
+    </w:pPr>
+  </w:style>
+  <w:style w:type="character" w:customStyle="1" w:styleId="PieddepageCar">
+    <w:name w:val="Pied de page Car"/>
+    <w:basedOn w:val="Policepardfaut"/>
+    <w:link w:val="Pieddepage"/>
+    <w:uiPriority w:val="99"/>
+    <w:rsid w:val="00AD79DD"/>
+    <w:rPr>
+      <w:rFonts w:ascii="Lato" w:hAnsi="Lato"/>
+    </w:rPr>
   </w:style>
 </w:styles>
 </file>

</xml_diff>